<commit_message>
Update to proposal descriptions and link to template
</commit_message>
<xml_diff>
--- a/_site/proposalchecklist.docx
+++ b/_site/proposalchecklist.docx
@@ -34,7 +34,7 @@
         <w:pStyle w:val="Compact"/>
       </w:pPr>
       <w:r>
-        <w:t xml:space="preserve">☐ Specific</w:t>
+        <w:t xml:space="preserve">☐ Specific and Reproducible</w:t>
       </w:r>
     </w:p>
     <w:p>
@@ -374,13 +374,13 @@
       </w:r>
     </w:p>
     <w:bookmarkEnd w:id="26"/>
-    <w:bookmarkStart w:id="27" w:name="other"/>
+    <w:bookmarkStart w:id="27" w:name="methodology"/>
     <w:p>
       <w:pPr>
         <w:pStyle w:val="Heading1"/>
       </w:pPr>
       <w:r>
-        <w:t xml:space="preserve">Other</w:t>
+        <w:t xml:space="preserve">Methodology</w:t>
       </w:r>
     </w:p>
     <w:p>
@@ -392,10 +392,160 @@
         <w:pStyle w:val="Compact"/>
       </w:pPr>
       <w:r>
-        <w:t xml:space="preserve">☐ Clear use of the SMART criteria, namely specific, and measurable.</w:t>
+        <w:t xml:space="preserve">☐ Clearly outlines all steps in the proposal</w:t>
+      </w:r>
+    </w:p>
+    <w:p>
+      <w:pPr>
+        <w:numPr>
+          <w:ilvl w:val="0"/>
+          <w:numId w:val="1008"/>
+        </w:numPr>
+        <w:pStyle w:val="Compact"/>
+      </w:pPr>
+      <w:r>
+        <w:t xml:space="preserve">☐ Has plans for appropriate contingencies in analysis</w:t>
+      </w:r>
+    </w:p>
+    <w:p>
+      <w:pPr>
+        <w:numPr>
+          <w:ilvl w:val="0"/>
+          <w:numId w:val="1008"/>
+        </w:numPr>
+        <w:pStyle w:val="Compact"/>
+      </w:pPr>
+      <w:r>
+        <w:t xml:space="preserve">☐ Likely that two other students could read the document, follow it, and come up with the same results in a month.</w:t>
+      </w:r>
+    </w:p>
+    <w:p>
+      <w:pPr>
+        <w:numPr>
+          <w:ilvl w:val="0"/>
+          <w:numId w:val="1008"/>
+        </w:numPr>
+        <w:pStyle w:val="Compact"/>
+      </w:pPr>
+      <w:r>
+        <w:t xml:space="preserve">☐ Any required resources are outlined (e.g., access to certain data, computing, etc.)</w:t>
       </w:r>
     </w:p>
     <w:bookmarkEnd w:id="27"/>
+    <w:bookmarkStart w:id="28" w:name="timeline"/>
+    <w:p>
+      <w:pPr>
+        <w:pStyle w:val="Heading1"/>
+      </w:pPr>
+      <w:r>
+        <w:t xml:space="preserve">Timeline</w:t>
+      </w:r>
+    </w:p>
+    <w:p>
+      <w:pPr>
+        <w:numPr>
+          <w:ilvl w:val="0"/>
+          <w:numId w:val="1009"/>
+        </w:numPr>
+        <w:pStyle w:val="Compact"/>
+      </w:pPr>
+      <w:r>
+        <w:t xml:space="preserve">☐ At least 4 appropriate checkpoints</w:t>
+      </w:r>
+    </w:p>
+    <w:p>
+      <w:pPr>
+        <w:numPr>
+          <w:ilvl w:val="0"/>
+          <w:numId w:val="1009"/>
+        </w:numPr>
+        <w:pStyle w:val="Compact"/>
+      </w:pPr>
+      <w:r>
+        <w:t xml:space="preserve">☐ Timeline leaves at least 1 month per draft</w:t>
+      </w:r>
+    </w:p>
+    <w:bookmarkEnd w:id="28"/>
+    <w:bookmarkStart w:id="29" w:name="undesirable-considerations"/>
+    <w:p>
+      <w:pPr>
+        <w:pStyle w:val="Heading1"/>
+      </w:pPr>
+      <w:r>
+        <w:t xml:space="preserve">Undesirable considerations</w:t>
+      </w:r>
+    </w:p>
+    <w:p>
+      <w:pPr>
+        <w:numPr>
+          <w:ilvl w:val="0"/>
+          <w:numId w:val="1010"/>
+        </w:numPr>
+        <w:pStyle w:val="Compact"/>
+      </w:pPr>
+      <w:r>
+        <w:t xml:space="preserve">☐ Statement acknowledging ending supervisory relationship for unacceptable progress</w:t>
+      </w:r>
+    </w:p>
+    <w:p>
+      <w:pPr>
+        <w:numPr>
+          <w:ilvl w:val="0"/>
+          <w:numId w:val="1010"/>
+        </w:numPr>
+        <w:pStyle w:val="Compact"/>
+      </w:pPr>
+      <w:r>
+        <w:t xml:space="preserve">☐ Statement acknowledging ending supervisory relationship for suspected integrity violation such as plagiarism</w:t>
+      </w:r>
+    </w:p>
+    <w:p>
+      <w:pPr>
+        <w:numPr>
+          <w:ilvl w:val="0"/>
+          <w:numId w:val="1010"/>
+        </w:numPr>
+        <w:pStyle w:val="Compact"/>
+      </w:pPr>
+      <w:r>
+        <w:t xml:space="preserve">☐ Statement acknowledging that poor quality work/writing will be returned, delaying timelines</w:t>
+      </w:r>
+    </w:p>
+    <w:bookmarkEnd w:id="29"/>
+    <w:bookmarkStart w:id="30" w:name="X546584886967b61b1f3ca0f45fa311ddb4e31db"/>
+    <w:p>
+      <w:pPr>
+        <w:pStyle w:val="Heading1"/>
+      </w:pPr>
+      <w:r>
+        <w:t xml:space="preserve">Anticipated outcomes and appropriate authorship</w:t>
+      </w:r>
+    </w:p>
+    <w:p>
+      <w:pPr>
+        <w:numPr>
+          <w:ilvl w:val="0"/>
+          <w:numId w:val="1011"/>
+        </w:numPr>
+        <w:pStyle w:val="Compact"/>
+      </w:pPr>
+      <w:r>
+        <w:t xml:space="preserve">☐ For thesis, authorship, intended type of journal</w:t>
+      </w:r>
+    </w:p>
+    <w:p>
+      <w:pPr>
+        <w:numPr>
+          <w:ilvl w:val="0"/>
+          <w:numId w:val="1011"/>
+        </w:numPr>
+        <w:pStyle w:val="Compact"/>
+      </w:pPr>
+      <w:r>
+        <w:t xml:space="preserve">☐ For software, where it’s disseminated</w:t>
+      </w:r>
+    </w:p>
+    <w:bookmarkEnd w:id="30"/>
     <w:sectPr/>
   </w:body>
 </w:document>
@@ -603,6 +753,15 @@
     <w:abstractNumId w:val="991"/>
   </w:num>
   <w:num w:numId="1008">
+    <w:abstractNumId w:val="991"/>
+  </w:num>
+  <w:num w:numId="1009">
+    <w:abstractNumId w:val="991"/>
+  </w:num>
+  <w:num w:numId="1010">
+    <w:abstractNumId w:val="991"/>
+  </w:num>
+  <w:num w:numId="1011">
     <w:abstractNumId w:val="991"/>
   </w:num>
 </w:numbering>

</xml_diff>